<commit_message>
Refactor Employee Requiment.docx, contract.ts, Login.tsx, and ~$ployee Requiment.docx files
</commit_message>
<xml_diff>
--- a/Employee Requiment.docx
+++ b/Employee Requiment.docx
@@ -1,6 +1,6 @@
 
 <file path=word/document.xml><?xml version="1.0" encoding="utf-8"?>
-<w:document xmlns:wpc="http://schemas.microsoft.com/office/word/2010/wordprocessingCanvas" xmlns:cx="http://schemas.microsoft.com/office/drawing/2014/chartex" xmlns:cx1="http://schemas.microsoft.com/office/drawing/2015/9/8/chartex" xmlns:cx2="http://schemas.microsoft.com/office/drawing/2015/10/21/chartex" xmlns:cx3="http://schemas.microsoft.com/office/drawing/2016/5/9/chartex" xmlns:cx4="http://schemas.microsoft.com/office/drawing/2016/5/10/chartex" xmlns:cx5="http://schemas.microsoft.com/office/drawing/2016/5/11/chartex" xmlns:cx6="http://schemas.microsoft.com/office/drawing/2016/5/12/chartex" xmlns:cx7="http://schemas.microsoft.com/office/drawing/2016/5/13/chartex" xmlns:cx8="http://schemas.microsoft.com/office/drawing/2016/5/14/chartex" xmlns:mc="http://schemas.openxmlformats.org/markup-compatibility/2006" xmlns:aink="http://schemas.microsoft.com/office/drawing/2016/ink" xmlns:am3d="http://schemas.microsoft.com/office/drawing/2017/model3d" xmlns:o="urn:schemas-microsoft-com:office:office" xmlns:oel="http://schemas.microsoft.com/office/2019/extlst" xmlns:r="http://schemas.openxmlformats.org/officeDocument/2006/relationships" xmlns:m="http://schemas.openxmlformats.org/officeDocument/2006/math" xmlns:v="urn:schemas-microsoft-com:vml" xmlns:wp14="http://schemas.microsoft.com/office/word/2010/wordprocessingDrawing" xmlns:wp="http://schemas.openxmlformats.org/drawingml/2006/wordprocessingDrawing" xmlns:w10="urn:schemas-microsoft-com:office:word" xmlns:w="http://schemas.openxmlformats.org/wordprocessingml/2006/main" xmlns:w14="http://schemas.microsoft.com/office/word/2010/wordml" xmlns:w15="http://schemas.microsoft.com/office/word/2012/wordml" xmlns:w16cex="http://schemas.microsoft.com/office/word/2018/wordml/cex" xmlns:w16cid="http://schemas.microsoft.com/office/word/2016/wordml/cid" xmlns:w16="http://schemas.microsoft.com/office/word/2018/wordml" xmlns:w16sdtdh="http://schemas.microsoft.com/office/word/2020/wordml/sdtdatahash" xmlns:w16se="http://schemas.microsoft.com/office/word/2015/wordml/symex" xmlns:wpg="http://schemas.microsoft.com/office/word/2010/wordprocessingGroup" xmlns:wpi="http://schemas.microsoft.com/office/word/2010/wordprocessingInk" xmlns:wne="http://schemas.microsoft.com/office/word/2006/wordml" xmlns:wps="http://schemas.microsoft.com/office/word/2010/wordprocessingShape" mc:Ignorable="w14 w15 w16se w16cid w16 w16cex w16sdtdh wp14">
+<w:document xmlns:wpc="http://schemas.microsoft.com/office/word/2010/wordprocessingCanvas" xmlns:cx="http://schemas.microsoft.com/office/drawing/2014/chartex" xmlns:cx1="http://schemas.microsoft.com/office/drawing/2015/9/8/chartex" xmlns:cx2="http://schemas.microsoft.com/office/drawing/2015/10/21/chartex" xmlns:cx3="http://schemas.microsoft.com/office/drawing/2016/5/9/chartex" xmlns:cx4="http://schemas.microsoft.com/office/drawing/2016/5/10/chartex" xmlns:cx5="http://schemas.microsoft.com/office/drawing/2016/5/11/chartex" xmlns:cx6="http://schemas.microsoft.com/office/drawing/2016/5/12/chartex" xmlns:cx7="http://schemas.microsoft.com/office/drawing/2016/5/13/chartex" xmlns:cx8="http://schemas.microsoft.com/office/drawing/2016/5/14/chartex" xmlns:mc="http://schemas.openxmlformats.org/markup-compatibility/2006" xmlns:aink="http://schemas.microsoft.com/office/drawing/2016/ink" xmlns:am3d="http://schemas.microsoft.com/office/drawing/2017/model3d" xmlns:o="urn:schemas-microsoft-com:office:office" xmlns:oel="http://schemas.microsoft.com/office/2019/extlst" xmlns:r="http://schemas.openxmlformats.org/officeDocument/2006/relationships" xmlns:m="http://schemas.openxmlformats.org/officeDocument/2006/math" xmlns:v="urn:schemas-microsoft-com:vml" xmlns:wp14="http://schemas.microsoft.com/office/word/2010/wordprocessingDrawing" xmlns:wp="http://schemas.openxmlformats.org/drawingml/2006/wordprocessingDrawing" xmlns:w10="urn:schemas-microsoft-com:office:word" xmlns:w="http://schemas.openxmlformats.org/wordprocessingml/2006/main" xmlns:w14="http://schemas.microsoft.com/office/word/2010/wordml" xmlns:w15="http://schemas.microsoft.com/office/word/2012/wordml" xmlns:w16cex="http://schemas.microsoft.com/office/word/2018/wordml/cex" xmlns:w16cid="http://schemas.microsoft.com/office/word/2016/wordml/cid" xmlns:w16="http://schemas.microsoft.com/office/word/2018/wordml" xmlns:w16du="http://schemas.microsoft.com/office/word/2023/wordml/word16du" xmlns:w16sdtdh="http://schemas.microsoft.com/office/word/2020/wordml/sdtdatahash" xmlns:w16se="http://schemas.microsoft.com/office/word/2015/wordml/symex" xmlns:wpg="http://schemas.microsoft.com/office/word/2010/wordprocessingGroup" xmlns:wpi="http://schemas.microsoft.com/office/word/2010/wordprocessingInk" xmlns:wne="http://schemas.microsoft.com/office/word/2006/wordml" xmlns:wps="http://schemas.microsoft.com/office/word/2010/wordprocessingShape" mc:Ignorable="w14 w15 w16se w16cid w16 w16cex w16sdtdh w16du wp14">
   <w:body>
     <w:p>
       <w:pPr>
@@ -33,6 +33,705 @@
       </w:pPr>
       <w:r>
         <w:t>1</w:t>
+      </w:r>
+    </w:p>
+    <w:p>
+      <w:pPr>
+        <w:pStyle w:val="NormalWeb"/>
+      </w:pPr>
+      <w:r>
+        <w:t xml:space="preserve">Hi </w:t>
+      </w:r>
+      <w:r>
+        <w:rPr>
+          <w:rStyle w:val="fui-styledtext"/>
+          <w:rFonts w:eastAsiaTheme="majorEastAsia"/>
+        </w:rPr>
+        <w:t>Everyone</w:t>
+      </w:r>
+      <w:r>
+        <w:t>,</w:t>
+      </w:r>
+    </w:p>
+    <w:p>
+      <w:pPr>
+        <w:pStyle w:val="NormalWeb"/>
+      </w:pPr>
+      <w:proofErr w:type="spellStart"/>
+      <w:r>
+        <w:t>Chị</w:t>
+      </w:r>
+      <w:proofErr w:type="spellEnd"/>
+      <w:r>
+        <w:t xml:space="preserve"> </w:t>
+      </w:r>
+      <w:proofErr w:type="spellStart"/>
+      <w:r>
+        <w:t>gửi</w:t>
+      </w:r>
+      <w:proofErr w:type="spellEnd"/>
+      <w:r>
+        <w:t xml:space="preserve"> </w:t>
+      </w:r>
+      <w:proofErr w:type="spellStart"/>
+      <w:r>
+        <w:t>các</w:t>
+      </w:r>
+      <w:proofErr w:type="spellEnd"/>
+      <w:r>
+        <w:t xml:space="preserve"> </w:t>
+      </w:r>
+      <w:proofErr w:type="spellStart"/>
+      <w:r>
+        <w:t>bạn</w:t>
+      </w:r>
+      <w:proofErr w:type="spellEnd"/>
+      <w:r>
+        <w:t xml:space="preserve"> </w:t>
+      </w:r>
+      <w:proofErr w:type="spellStart"/>
+      <w:r>
+        <w:t>Requiment</w:t>
+      </w:r>
+      <w:proofErr w:type="spellEnd"/>
+      <w:r>
+        <w:t xml:space="preserve"> Training Project </w:t>
+      </w:r>
+      <w:proofErr w:type="spellStart"/>
+      <w:r>
+        <w:t>nhé</w:t>
+      </w:r>
+      <w:proofErr w:type="spellEnd"/>
+      <w:r>
+        <w:t>:</w:t>
+      </w:r>
+    </w:p>
+    <w:p>
+      <w:pPr>
+        <w:numPr>
+          <w:ilvl w:val="0"/>
+          <w:numId w:val="7"/>
+        </w:numPr>
+        <w:spacing w:after="0" w:line="240" w:lineRule="auto"/>
+      </w:pPr>
+      <w:proofErr w:type="spellStart"/>
+      <w:r>
+        <w:rPr>
+          <w:rStyle w:val="Strong"/>
+        </w:rPr>
+        <w:t>Đề</w:t>
+      </w:r>
+      <w:proofErr w:type="spellEnd"/>
+      <w:r>
+        <w:rPr>
+          <w:rStyle w:val="Strong"/>
+        </w:rPr>
+        <w:t xml:space="preserve"> </w:t>
+      </w:r>
+      <w:proofErr w:type="spellStart"/>
+      <w:r>
+        <w:rPr>
+          <w:rStyle w:val="Strong"/>
+        </w:rPr>
+        <w:t>bài</w:t>
+      </w:r>
+      <w:proofErr w:type="spellEnd"/>
+      <w:r>
+        <w:rPr>
+          <w:rStyle w:val="Strong"/>
+        </w:rPr>
+        <w:t xml:space="preserve">: </w:t>
+      </w:r>
+      <w:proofErr w:type="spellStart"/>
+      <w:r>
+        <w:t>Xây</w:t>
+      </w:r>
+      <w:proofErr w:type="spellEnd"/>
+      <w:r>
+        <w:t xml:space="preserve"> </w:t>
+      </w:r>
+      <w:proofErr w:type="spellStart"/>
+      <w:r>
+        <w:t>dựng</w:t>
+      </w:r>
+      <w:proofErr w:type="spellEnd"/>
+      <w:r>
+        <w:t xml:space="preserve"> </w:t>
+      </w:r>
+      <w:proofErr w:type="spellStart"/>
+      <w:r>
+        <w:t>trang</w:t>
+      </w:r>
+      <w:proofErr w:type="spellEnd"/>
+      <w:r>
+        <w:t xml:space="preserve"> </w:t>
+      </w:r>
+      <w:proofErr w:type="spellStart"/>
+      <w:r>
+        <w:t>Đăng</w:t>
+      </w:r>
+      <w:proofErr w:type="spellEnd"/>
+      <w:r>
+        <w:t xml:space="preserve"> </w:t>
+      </w:r>
+      <w:proofErr w:type="spellStart"/>
+      <w:r>
+        <w:t>nhập</w:t>
+      </w:r>
+      <w:proofErr w:type="spellEnd"/>
+      <w:r>
+        <w:t xml:space="preserve">, </w:t>
+      </w:r>
+      <w:proofErr w:type="spellStart"/>
+      <w:r>
+        <w:t>đổi</w:t>
+      </w:r>
+      <w:proofErr w:type="spellEnd"/>
+      <w:r>
+        <w:t xml:space="preserve"> password, reset password. </w:t>
+      </w:r>
+      <w:proofErr w:type="spellStart"/>
+      <w:r>
+        <w:t>Tạo</w:t>
+      </w:r>
+      <w:proofErr w:type="spellEnd"/>
+      <w:r>
+        <w:t xml:space="preserve"> </w:t>
+      </w:r>
+      <w:proofErr w:type="spellStart"/>
+      <w:r>
+        <w:t>trang</w:t>
+      </w:r>
+      <w:proofErr w:type="spellEnd"/>
+      <w:r>
+        <w:t xml:space="preserve"> </w:t>
+      </w:r>
+      <w:proofErr w:type="spellStart"/>
+      <w:r>
+        <w:t>danh</w:t>
+      </w:r>
+      <w:proofErr w:type="spellEnd"/>
+      <w:r>
+        <w:t xml:space="preserve"> </w:t>
+      </w:r>
+      <w:proofErr w:type="spellStart"/>
+      <w:r>
+        <w:t>sách</w:t>
+      </w:r>
+      <w:proofErr w:type="spellEnd"/>
+      <w:r>
+        <w:t xml:space="preserve"> Employee, </w:t>
+      </w:r>
+      <w:proofErr w:type="spellStart"/>
+      <w:r>
+        <w:t>Thêm</w:t>
+      </w:r>
+      <w:proofErr w:type="spellEnd"/>
+      <w:r>
+        <w:t xml:space="preserve"> / </w:t>
+      </w:r>
+      <w:proofErr w:type="spellStart"/>
+      <w:r>
+        <w:t>sửa</w:t>
+      </w:r>
+      <w:proofErr w:type="spellEnd"/>
+      <w:r>
+        <w:t xml:space="preserve"> / </w:t>
+      </w:r>
+      <w:proofErr w:type="spellStart"/>
+      <w:r>
+        <w:t>xóa</w:t>
+      </w:r>
+      <w:proofErr w:type="spellEnd"/>
+      <w:r>
+        <w:t xml:space="preserve"> Employee </w:t>
+      </w:r>
+    </w:p>
+    <w:p>
+      <w:pPr>
+        <w:numPr>
+          <w:ilvl w:val="0"/>
+          <w:numId w:val="7"/>
+        </w:numPr>
+        <w:spacing w:after="0" w:line="240" w:lineRule="auto"/>
+      </w:pPr>
+      <w:proofErr w:type="spellStart"/>
+      <w:r>
+        <w:rPr>
+          <w:rStyle w:val="Strong"/>
+        </w:rPr>
+        <w:t>Requiement</w:t>
+      </w:r>
+      <w:proofErr w:type="spellEnd"/>
+      <w:r>
+        <w:rPr>
+          <w:rStyle w:val="Strong"/>
+        </w:rPr>
+        <w:t xml:space="preserve">: </w:t>
+      </w:r>
+      <w:hyperlink r:id="rId8" w:tgtFrame="_blank" w:tooltip="https://powergatevngroup.sharepoint.com/:w:/s/pg-pga/etdgc2qfdmnehrikvjwa_xab3izkqw5pv2kuzxbdzedcxg?e=aznsui&amp;isspofile=1" w:history="1">
+        <w:r>
+          <w:rPr>
+            <w:rStyle w:val="Hyperlink"/>
+          </w:rPr>
+          <w:t>Employee Requiment.docx</w:t>
+        </w:r>
+      </w:hyperlink>
+      <w:r>
+        <w:t> </w:t>
+      </w:r>
+    </w:p>
+    <w:p>
+      <w:pPr>
+        <w:numPr>
+          <w:ilvl w:val="0"/>
+          <w:numId w:val="7"/>
+        </w:numPr>
+        <w:spacing w:after="0" w:line="240" w:lineRule="auto"/>
+      </w:pPr>
+      <w:r>
+        <w:rPr>
+          <w:rStyle w:val="Strong"/>
+        </w:rPr>
+        <w:t>UI Design:</w:t>
+      </w:r>
+      <w:r>
+        <w:t xml:space="preserve"> </w:t>
+      </w:r>
+      <w:hyperlink r:id="rId9" w:tgtFrame="_blank" w:tooltip="https://www.figma.com/file/ya9xjpxtgeqeteauj9hl0b/hrm-system?node-id=0%3a1&amp;t=s00xbxfqnyzgonpd-1" w:history="1">
+        <w:r>
+          <w:rPr>
+            <w:rStyle w:val="Hyperlink"/>
+          </w:rPr>
+          <w:t>https://www.figma.com/file/yA9XJPXTGeqeteauj9hl0b/HRM-System?node-id=0%3A1&amp;t=s00xBxfQNYzgONpD-1</w:t>
+        </w:r>
+      </w:hyperlink>
+      <w:r>
+        <w:t> </w:t>
+      </w:r>
+    </w:p>
+    <w:p>
+      <w:pPr>
+        <w:numPr>
+          <w:ilvl w:val="0"/>
+          <w:numId w:val="7"/>
+        </w:numPr>
+        <w:spacing w:after="0" w:line="240" w:lineRule="auto"/>
+      </w:pPr>
+      <w:r>
+        <w:rPr>
+          <w:rStyle w:val="Strong"/>
+        </w:rPr>
+        <w:t xml:space="preserve">API </w:t>
+      </w:r>
+      <w:proofErr w:type="spellStart"/>
+      <w:r>
+        <w:rPr>
+          <w:rStyle w:val="Strong"/>
+        </w:rPr>
+        <w:t>Enpoint</w:t>
+      </w:r>
+      <w:proofErr w:type="spellEnd"/>
+      <w:r>
+        <w:rPr>
+          <w:rStyle w:val="Strong"/>
+        </w:rPr>
+        <w:t>:</w:t>
+      </w:r>
+      <w:r>
+        <w:t xml:space="preserve"> </w:t>
+      </w:r>
+      <w:hyperlink r:id="rId10" w:tgtFrame="_blank" w:tooltip="https://apitraining.hrm.div4.pgtest.co/api" w:history="1">
+        <w:r>
+          <w:rPr>
+            <w:rStyle w:val="Hyperlink"/>
+          </w:rPr>
+          <w:t>https://api-training.hrm.div4.pgtest.co/api</w:t>
+        </w:r>
+      </w:hyperlink>
+      <w:r>
+        <w:t> </w:t>
+      </w:r>
+    </w:p>
+    <w:p>
+      <w:pPr>
+        <w:numPr>
+          <w:ilvl w:val="0"/>
+          <w:numId w:val="7"/>
+        </w:numPr>
+        <w:spacing w:after="0" w:line="240" w:lineRule="auto"/>
+      </w:pPr>
+      <w:r>
+        <w:rPr>
+          <w:rStyle w:val="Strong"/>
+        </w:rPr>
+        <w:t>API Document:</w:t>
+      </w:r>
+      <w:r>
+        <w:t xml:space="preserve"> </w:t>
+      </w:r>
+      <w:hyperlink r:id="rId11" w:anchor="/" w:tgtFrame="_blank" w:tooltip="https://api-training.hrm.div4.pgtest.co/api/documentation#/" w:history="1">
+        <w:r>
+          <w:rPr>
+            <w:rStyle w:val="Hyperlink"/>
+          </w:rPr>
+          <w:t>https://api-training.hrm.div4.pgtest.co/api/documentation#/</w:t>
+        </w:r>
+      </w:hyperlink>
+      <w:r>
+        <w:t> </w:t>
+      </w:r>
+    </w:p>
+    <w:p>
+      <w:pPr>
+        <w:numPr>
+          <w:ilvl w:val="0"/>
+          <w:numId w:val="7"/>
+        </w:numPr>
+        <w:spacing w:after="0" w:line="240" w:lineRule="auto"/>
+      </w:pPr>
+      <w:r>
+        <w:rPr>
+          <w:rStyle w:val="Strong"/>
+        </w:rPr>
+        <w:t xml:space="preserve">Trang </w:t>
+      </w:r>
+      <w:proofErr w:type="spellStart"/>
+      <w:r>
+        <w:rPr>
+          <w:rStyle w:val="Strong"/>
+        </w:rPr>
+        <w:t>tham</w:t>
+      </w:r>
+      <w:proofErr w:type="spellEnd"/>
+      <w:r>
+        <w:rPr>
+          <w:rStyle w:val="Strong"/>
+        </w:rPr>
+        <w:t xml:space="preserve"> </w:t>
+      </w:r>
+      <w:proofErr w:type="spellStart"/>
+      <w:r>
+        <w:rPr>
+          <w:rStyle w:val="Strong"/>
+        </w:rPr>
+        <w:t>khảo</w:t>
+      </w:r>
+      <w:proofErr w:type="spellEnd"/>
+      <w:r>
+        <w:rPr>
+          <w:rStyle w:val="Strong"/>
+        </w:rPr>
+        <w:t>:</w:t>
+      </w:r>
+      <w:r>
+        <w:t xml:space="preserve"> </w:t>
+      </w:r>
+      <w:hyperlink r:id="rId12" w:tgtFrame="_blank" w:tooltip="http://web-qa.hrm.div4.pgtest.co/" w:history="1">
+        <w:r>
+          <w:rPr>
+            <w:rStyle w:val="Hyperlink"/>
+          </w:rPr>
+          <w:t>http://web-qa.hrm.div4.pgtest.co/</w:t>
+        </w:r>
+      </w:hyperlink>
+      <w:r>
+        <w:t xml:space="preserve">  </w:t>
+      </w:r>
+      <w:proofErr w:type="spellStart"/>
+      <w:r>
+        <w:t>tài</w:t>
+      </w:r>
+      <w:proofErr w:type="spellEnd"/>
+      <w:r>
+        <w:t xml:space="preserve"> </w:t>
+      </w:r>
+      <w:proofErr w:type="spellStart"/>
+      <w:r>
+        <w:t>khoản</w:t>
+      </w:r>
+      <w:proofErr w:type="spellEnd"/>
+      <w:r>
+        <w:t>: user0009 / 123123123/SBM </w:t>
+      </w:r>
+      <w:r>
+        <w:br/>
+      </w:r>
+      <w:r>
+        <w:br/>
+      </w:r>
+      <w:proofErr w:type="spellStart"/>
+      <w:r>
+        <w:t>Thời</w:t>
+      </w:r>
+      <w:proofErr w:type="spellEnd"/>
+      <w:r>
+        <w:t xml:space="preserve"> </w:t>
+      </w:r>
+      <w:proofErr w:type="spellStart"/>
+      <w:r>
+        <w:t>gian</w:t>
+      </w:r>
+      <w:proofErr w:type="spellEnd"/>
+      <w:r>
+        <w:t xml:space="preserve"> </w:t>
+      </w:r>
+      <w:proofErr w:type="spellStart"/>
+      <w:r>
+        <w:t>làm</w:t>
+      </w:r>
+      <w:proofErr w:type="spellEnd"/>
+      <w:r>
+        <w:t xml:space="preserve"> </w:t>
+      </w:r>
+      <w:proofErr w:type="spellStart"/>
+      <w:r>
+        <w:t>bài</w:t>
+      </w:r>
+      <w:proofErr w:type="spellEnd"/>
+      <w:r>
+        <w:t xml:space="preserve"> </w:t>
+      </w:r>
+      <w:proofErr w:type="spellStart"/>
+      <w:r>
+        <w:t>dự</w:t>
+      </w:r>
+      <w:proofErr w:type="spellEnd"/>
+      <w:r>
+        <w:t xml:space="preserve"> </w:t>
+      </w:r>
+      <w:proofErr w:type="spellStart"/>
+      <w:r>
+        <w:t>án</w:t>
+      </w:r>
+      <w:proofErr w:type="spellEnd"/>
+      <w:r>
+        <w:t xml:space="preserve"> </w:t>
+      </w:r>
+      <w:proofErr w:type="spellStart"/>
+      <w:r>
+        <w:t>cá</w:t>
+      </w:r>
+      <w:proofErr w:type="spellEnd"/>
+      <w:r>
+        <w:t xml:space="preserve"> </w:t>
+      </w:r>
+      <w:proofErr w:type="spellStart"/>
+      <w:r>
+        <w:t>nhân</w:t>
+      </w:r>
+      <w:proofErr w:type="spellEnd"/>
+      <w:r>
+        <w:t xml:space="preserve"> </w:t>
+      </w:r>
+      <w:proofErr w:type="spellStart"/>
+      <w:r>
+        <w:t>trong</w:t>
+      </w:r>
+      <w:proofErr w:type="spellEnd"/>
+      <w:r>
+        <w:t xml:space="preserve"> 1 </w:t>
+      </w:r>
+      <w:proofErr w:type="spellStart"/>
+      <w:r>
+        <w:t>tháng</w:t>
+      </w:r>
+      <w:proofErr w:type="spellEnd"/>
+      <w:r>
+        <w:t xml:space="preserve">: </w:t>
+      </w:r>
+      <w:proofErr w:type="spellStart"/>
+      <w:r>
+        <w:t>Từ</w:t>
+      </w:r>
+      <w:proofErr w:type="spellEnd"/>
+      <w:r>
+        <w:t xml:space="preserve"> </w:t>
+      </w:r>
+      <w:proofErr w:type="spellStart"/>
+      <w:r>
+        <w:t>ngày</w:t>
+      </w:r>
+      <w:proofErr w:type="spellEnd"/>
+      <w:r>
+        <w:t xml:space="preserve"> 01-30/04/2024.</w:t>
+      </w:r>
+      <w:r>
+        <w:br/>
+        <w:t xml:space="preserve">Các </w:t>
+      </w:r>
+      <w:proofErr w:type="spellStart"/>
+      <w:r>
+        <w:t>bạn</w:t>
+      </w:r>
+      <w:proofErr w:type="spellEnd"/>
+      <w:r>
+        <w:t xml:space="preserve"> </w:t>
+      </w:r>
+      <w:proofErr w:type="spellStart"/>
+      <w:r>
+        <w:t>nắm</w:t>
+      </w:r>
+      <w:proofErr w:type="spellEnd"/>
+      <w:r>
+        <w:t xml:space="preserve"> </w:t>
+      </w:r>
+      <w:proofErr w:type="spellStart"/>
+      <w:r>
+        <w:t>thông</w:t>
+      </w:r>
+      <w:proofErr w:type="spellEnd"/>
+      <w:r>
+        <w:t xml:space="preserve"> tin </w:t>
+      </w:r>
+      <w:proofErr w:type="spellStart"/>
+      <w:r>
+        <w:t>nhé</w:t>
+      </w:r>
+      <w:proofErr w:type="spellEnd"/>
+      <w:r>
+        <w:br/>
+      </w:r>
+      <w:proofErr w:type="spellStart"/>
+      <w:r>
+        <w:t>Chúc</w:t>
+      </w:r>
+      <w:proofErr w:type="spellEnd"/>
+      <w:r>
+        <w:t xml:space="preserve"> </w:t>
+      </w:r>
+      <w:proofErr w:type="spellStart"/>
+      <w:r>
+        <w:t>các</w:t>
+      </w:r>
+      <w:proofErr w:type="spellEnd"/>
+      <w:r>
+        <w:t xml:space="preserve"> </w:t>
+      </w:r>
+      <w:proofErr w:type="spellStart"/>
+      <w:r>
+        <w:t>bạn</w:t>
+      </w:r>
+      <w:proofErr w:type="spellEnd"/>
+      <w:r>
+        <w:t xml:space="preserve"> </w:t>
+      </w:r>
+      <w:proofErr w:type="spellStart"/>
+      <w:r>
+        <w:t>hoàn</w:t>
+      </w:r>
+      <w:proofErr w:type="spellEnd"/>
+      <w:r>
+        <w:t xml:space="preserve"> </w:t>
+      </w:r>
+      <w:proofErr w:type="spellStart"/>
+      <w:r>
+        <w:t>thành</w:t>
+      </w:r>
+      <w:proofErr w:type="spellEnd"/>
+      <w:r>
+        <w:t xml:space="preserve"> </w:t>
+      </w:r>
+      <w:proofErr w:type="spellStart"/>
+      <w:r>
+        <w:t>tốt</w:t>
+      </w:r>
+      <w:proofErr w:type="spellEnd"/>
+      <w:r>
+        <w:t xml:space="preserve"> </w:t>
+      </w:r>
+      <w:proofErr w:type="spellStart"/>
+      <w:r>
+        <w:t>bài</w:t>
+      </w:r>
+      <w:proofErr w:type="spellEnd"/>
+      <w:r>
+        <w:t xml:space="preserve"> </w:t>
+      </w:r>
+      <w:proofErr w:type="spellStart"/>
+      <w:r>
+        <w:t>dự</w:t>
+      </w:r>
+      <w:proofErr w:type="spellEnd"/>
+      <w:r>
+        <w:t xml:space="preserve"> </w:t>
+      </w:r>
+      <w:proofErr w:type="spellStart"/>
+      <w:r>
+        <w:t>án</w:t>
+      </w:r>
+      <w:proofErr w:type="spellEnd"/>
+      <w:r>
+        <w:t xml:space="preserve"> </w:t>
+      </w:r>
+      <w:proofErr w:type="spellStart"/>
+      <w:r>
+        <w:t>cá</w:t>
+      </w:r>
+      <w:proofErr w:type="spellEnd"/>
+      <w:r>
+        <w:t xml:space="preserve"> </w:t>
+      </w:r>
+      <w:proofErr w:type="spellStart"/>
+      <w:r>
+        <w:t>nhân</w:t>
+      </w:r>
+      <w:proofErr w:type="spellEnd"/>
+      <w:r>
+        <w:t> </w:t>
+      </w:r>
+      <w:r>
+        <w:rPr>
+          <w:noProof/>
+        </w:rPr>
+        <w:drawing>
+          <wp:inline distT="0" distB="0" distL="0" distR="0" wp14:anchorId="23B12C9D" wp14:editId="26429891">
+            <wp:extent cx="191135" cy="191135"/>
+            <wp:effectExtent l="0" t="0" r="0" b="0"/>
+            <wp:docPr id="444916231" name="Picture 1" descr="🤜🤛"/>
+            <wp:cNvGraphicFramePr>
+              <a:graphicFrameLocks xmlns:a="http://schemas.openxmlformats.org/drawingml/2006/main" noChangeAspect="1"/>
+            </wp:cNvGraphicFramePr>
+            <a:graphic xmlns:a="http://schemas.openxmlformats.org/drawingml/2006/main">
+              <a:graphicData uri="http://schemas.openxmlformats.org/drawingml/2006/picture">
+                <pic:pic xmlns:pic="http://schemas.openxmlformats.org/drawingml/2006/picture">
+                  <pic:nvPicPr>
+                    <pic:cNvPr id="0" name="Picture 1" descr="🤜🤛"/>
+                    <pic:cNvPicPr>
+                      <a:picLocks noChangeAspect="1" noChangeArrowheads="1"/>
+                    </pic:cNvPicPr>
+                  </pic:nvPicPr>
+                  <pic:blipFill>
+                    <a:blip r:embed="rId13">
+                      <a:extLst>
+                        <a:ext uri="{28A0092B-C50C-407E-A947-70E740481C1C}">
+                          <a14:useLocalDpi xmlns:a14="http://schemas.microsoft.com/office/drawing/2010/main" val="0"/>
+                        </a:ext>
+                      </a:extLst>
+                    </a:blip>
+                    <a:srcRect/>
+                    <a:stretch>
+                      <a:fillRect/>
+                    </a:stretch>
+                  </pic:blipFill>
+                  <pic:spPr bwMode="auto">
+                    <a:xfrm>
+                      <a:off x="0" y="0"/>
+                      <a:ext cx="191135" cy="191135"/>
+                    </a:xfrm>
+                    <a:prstGeom prst="rect">
+                      <a:avLst/>
+                    </a:prstGeom>
+                    <a:noFill/>
+                    <a:ln>
+                      <a:noFill/>
+                    </a:ln>
+                  </pic:spPr>
+                </pic:pic>
+              </a:graphicData>
+            </a:graphic>
+          </wp:inline>
+        </w:drawing>
       </w:r>
     </w:p>
     <w:p>
@@ -105,71 +804,8 @@
         <w:ind w:left="720" w:hanging="360"/>
       </w:pPr>
     </w:p>
-    <w:p>
-      <w:pPr>
-        <w:ind w:left="720" w:hanging="360"/>
-      </w:pPr>
-    </w:p>
-    <w:p>
-      <w:pPr>
-        <w:ind w:left="720" w:hanging="360"/>
-      </w:pPr>
-    </w:p>
-    <w:p>
-      <w:pPr>
-        <w:ind w:left="720" w:hanging="360"/>
-      </w:pPr>
-    </w:p>
-    <w:p>
-      <w:pPr>
-        <w:ind w:left="720" w:hanging="360"/>
-      </w:pPr>
-    </w:p>
-    <w:p>
-      <w:pPr>
-        <w:ind w:left="720" w:hanging="360"/>
-      </w:pPr>
-    </w:p>
-    <w:p>
-      <w:pPr>
-        <w:ind w:left="720" w:hanging="360"/>
-      </w:pPr>
-    </w:p>
-    <w:p>
-      <w:pPr>
-        <w:ind w:left="720" w:hanging="360"/>
-      </w:pPr>
-    </w:p>
-    <w:p>
-      <w:pPr>
-        <w:ind w:left="720" w:hanging="360"/>
-      </w:pPr>
-    </w:p>
-    <w:p>
-      <w:pPr>
-        <w:ind w:left="720" w:hanging="360"/>
-      </w:pPr>
-    </w:p>
-    <w:p>
-      <w:pPr>
-        <w:ind w:left="720" w:hanging="360"/>
-      </w:pPr>
-    </w:p>
-    <w:p>
-      <w:pPr>
-        <w:ind w:left="720" w:hanging="360"/>
-      </w:pPr>
-    </w:p>
-    <w:p>
-      <w:pPr>
-        <w:ind w:left="720" w:hanging="360"/>
-      </w:pPr>
-    </w:p>
-    <w:p>
-      <w:pPr>
-        <w:ind w:left="720" w:hanging="360"/>
-      </w:pPr>
-    </w:p>
+    <w:p/>
+    <w:p/>
     <w:p>
       <w:pPr>
         <w:pStyle w:val="ListParagraph"/>
@@ -179,8 +815,14 @@
         </w:numPr>
       </w:pPr>
       <w:r>
-        <w:t>Sign in</w:t>
-      </w:r>
+        <w:lastRenderedPageBreak/>
+        <w:t xml:space="preserve">Sign </w:t>
+      </w:r>
+      <w:proofErr w:type="gramStart"/>
+      <w:r>
+        <w:t>in</w:t>
+      </w:r>
+      <w:proofErr w:type="gramEnd"/>
     </w:p>
     <w:tbl>
       <w:tblPr>
@@ -242,8 +884,18 @@
                 <w:sz w:val="21"/>
                 <w:szCs w:val="21"/>
               </w:rPr>
-              <w:t>Sign In with username and password</w:t>
-            </w:r>
+              <w:t xml:space="preserve">Sign In with username and </w:t>
+            </w:r>
+            <w:proofErr w:type="gramStart"/>
+            <w:r>
+              <w:rPr>
+                <w:color w:val="172B4D"/>
+                <w:sz w:val="21"/>
+                <w:szCs w:val="21"/>
+              </w:rPr>
+              <w:t>password</w:t>
+            </w:r>
+            <w:proofErr w:type="gramEnd"/>
           </w:p>
           <w:p>
             <w:pPr>
@@ -359,7 +1011,25 @@
                 <w:sz w:val="21"/>
                 <w:szCs w:val="21"/>
               </w:rPr>
-              <w:t xml:space="preserve">:  use username, not corporate email to log in. Username are unable to change. </w:t>
+              <w:t xml:space="preserve">:  use username, not corporate email to log in. </w:t>
+            </w:r>
+            <w:proofErr w:type="gramStart"/>
+            <w:r>
+              <w:rPr>
+                <w:color w:val="172B4D"/>
+                <w:sz w:val="21"/>
+                <w:szCs w:val="21"/>
+              </w:rPr>
+              <w:t>Username</w:t>
+            </w:r>
+            <w:proofErr w:type="gramEnd"/>
+            <w:r>
+              <w:rPr>
+                <w:color w:val="172B4D"/>
+                <w:sz w:val="21"/>
+                <w:szCs w:val="21"/>
+              </w:rPr>
+              <w:t xml:space="preserve"> are unable to change. </w:t>
             </w:r>
           </w:p>
           <w:p>
@@ -414,7 +1084,25 @@
                 <w:sz w:val="21"/>
                 <w:szCs w:val="21"/>
               </w:rPr>
-              <w:t>1st time validation rule: matching username created by admin ( User Management)</w:t>
+              <w:t xml:space="preserve">1st time validation rule: matching username created by admin </w:t>
+            </w:r>
+            <w:proofErr w:type="gramStart"/>
+            <w:r>
+              <w:rPr>
+                <w:color w:val="172B4D"/>
+                <w:sz w:val="21"/>
+                <w:szCs w:val="21"/>
+              </w:rPr>
+              <w:t>( User</w:t>
+            </w:r>
+            <w:proofErr w:type="gramEnd"/>
+            <w:r>
+              <w:rPr>
+                <w:color w:val="172B4D"/>
+                <w:sz w:val="21"/>
+                <w:szCs w:val="21"/>
+              </w:rPr>
+              <w:t xml:space="preserve"> Management)</w:t>
             </w:r>
           </w:p>
           <w:p>
@@ -519,7 +1207,25 @@
                 <w:sz w:val="21"/>
                 <w:szCs w:val="21"/>
               </w:rPr>
-              <w:t xml:space="preserve"> System should provide verification link on the activation email, then users have to set their password in 1st login </w:t>
+              <w:t xml:space="preserve"> System should provide verification link on the activation email, then users </w:t>
+            </w:r>
+            <w:proofErr w:type="gramStart"/>
+            <w:r>
+              <w:rPr>
+                <w:color w:val="172B4D"/>
+                <w:sz w:val="21"/>
+                <w:szCs w:val="21"/>
+              </w:rPr>
+              <w:t>have to</w:t>
+            </w:r>
+            <w:proofErr w:type="gramEnd"/>
+            <w:r>
+              <w:rPr>
+                <w:color w:val="172B4D"/>
+                <w:sz w:val="21"/>
+                <w:szCs w:val="21"/>
+              </w:rPr>
+              <w:t xml:space="preserve"> set their password in 1st login </w:t>
             </w:r>
           </w:p>
           <w:p>
@@ -574,7 +1280,25 @@
                 <w:sz w:val="21"/>
                 <w:szCs w:val="21"/>
               </w:rPr>
-              <w:t xml:space="preserve">1st time validation rule: correct one time password provided by admin sent to mail </w:t>
+              <w:t xml:space="preserve">1st time validation rule: correct one time password provided by admin sent to </w:t>
+            </w:r>
+            <w:proofErr w:type="gramStart"/>
+            <w:r>
+              <w:rPr>
+                <w:color w:val="172B4D"/>
+                <w:sz w:val="21"/>
+                <w:szCs w:val="21"/>
+              </w:rPr>
+              <w:t>mail</w:t>
+            </w:r>
+            <w:proofErr w:type="gramEnd"/>
+            <w:r>
+              <w:rPr>
+                <w:color w:val="172B4D"/>
+                <w:sz w:val="21"/>
+                <w:szCs w:val="21"/>
+              </w:rPr>
+              <w:t xml:space="preserve"> </w:t>
             </w:r>
           </w:p>
           <w:p>
@@ -618,8 +1342,18 @@
                 <w:sz w:val="21"/>
                 <w:szCs w:val="21"/>
               </w:rPr>
-              <w:t>Have button to show/hide password</w:t>
-            </w:r>
+              <w:t xml:space="preserve">Have button to show/hide </w:t>
+            </w:r>
+            <w:proofErr w:type="gramStart"/>
+            <w:r>
+              <w:rPr>
+                <w:color w:val="172B4D"/>
+                <w:sz w:val="21"/>
+                <w:szCs w:val="21"/>
+              </w:rPr>
+              <w:t>password</w:t>
+            </w:r>
+            <w:proofErr w:type="gramEnd"/>
           </w:p>
           <w:p>
             <w:pPr>
@@ -666,7 +1400,25 @@
                 <w:sz w:val="21"/>
                 <w:szCs w:val="21"/>
               </w:rPr>
-              <w:t>Select Factory  from drop down( DMF or SBM)</w:t>
+              <w:t xml:space="preserve">Select </w:t>
+            </w:r>
+            <w:proofErr w:type="gramStart"/>
+            <w:r>
+              <w:rPr>
+                <w:color w:val="172B4D"/>
+                <w:sz w:val="21"/>
+                <w:szCs w:val="21"/>
+              </w:rPr>
+              <w:t>Factory  from</w:t>
+            </w:r>
+            <w:proofErr w:type="gramEnd"/>
+            <w:r>
+              <w:rPr>
+                <w:color w:val="172B4D"/>
+                <w:sz w:val="21"/>
+                <w:szCs w:val="21"/>
+              </w:rPr>
+              <w:t xml:space="preserve"> drop down( DMF or SBM)</w:t>
             </w:r>
           </w:p>
         </w:tc>
@@ -702,8 +1454,13 @@
         </w:numPr>
       </w:pPr>
       <w:r>
-        <w:t>Forgot password</w:t>
-      </w:r>
+        <w:t xml:space="preserve">Forgot </w:t>
+      </w:r>
+      <w:proofErr w:type="gramStart"/>
+      <w:r>
+        <w:t>password</w:t>
+      </w:r>
+      <w:proofErr w:type="gramEnd"/>
     </w:p>
     <w:tbl>
       <w:tblPr>
@@ -740,8 +1497,18 @@
                 <w:szCs w:val="21"/>
               </w:rPr>
               <w:lastRenderedPageBreak/>
-              <w:t>Forgot password</w:t>
-            </w:r>
+              <w:t xml:space="preserve">Forgot </w:t>
+            </w:r>
+            <w:proofErr w:type="gramStart"/>
+            <w:r>
+              <w:rPr>
+                <w:color w:val="172B4D"/>
+                <w:sz w:val="21"/>
+                <w:szCs w:val="21"/>
+              </w:rPr>
+              <w:t>password</w:t>
+            </w:r>
+            <w:proofErr w:type="gramEnd"/>
           </w:p>
           <w:p>
             <w:pPr>
@@ -826,8 +1593,18 @@
                 <w:sz w:val="21"/>
                 <w:szCs w:val="21"/>
               </w:rPr>
-              <w:t>Input registered email</w:t>
-            </w:r>
+              <w:t xml:space="preserve">Input registered </w:t>
+            </w:r>
+            <w:proofErr w:type="gramStart"/>
+            <w:r>
+              <w:rPr>
+                <w:color w:val="172B4D"/>
+                <w:sz w:val="21"/>
+                <w:szCs w:val="21"/>
+              </w:rPr>
+              <w:t>email</w:t>
+            </w:r>
+            <w:proofErr w:type="gramEnd"/>
           </w:p>
           <w:p>
             <w:pPr>
@@ -886,7 +1663,25 @@
                 <w:sz w:val="21"/>
                 <w:szCs w:val="21"/>
               </w:rPr>
-              <w:t xml:space="preserve">After click the link, system redirects user to the Reset Password dialog to change password </w:t>
+              <w:t xml:space="preserve">After </w:t>
+            </w:r>
+            <w:proofErr w:type="gramStart"/>
+            <w:r>
+              <w:rPr>
+                <w:color w:val="172B4D"/>
+                <w:sz w:val="21"/>
+                <w:szCs w:val="21"/>
+              </w:rPr>
+              <w:t>click</w:t>
+            </w:r>
+            <w:proofErr w:type="gramEnd"/>
+            <w:r>
+              <w:rPr>
+                <w:color w:val="172B4D"/>
+                <w:sz w:val="21"/>
+                <w:szCs w:val="21"/>
+              </w:rPr>
+              <w:t xml:space="preserve"> the link, system redirects user to the Reset Password dialog to change password </w:t>
             </w:r>
           </w:p>
           <w:p>
@@ -956,8 +1751,13 @@
         </w:numPr>
       </w:pPr>
       <w:r>
-        <w:t>Log out</w:t>
-      </w:r>
+        <w:t xml:space="preserve">Log </w:t>
+      </w:r>
+      <w:proofErr w:type="gramStart"/>
+      <w:r>
+        <w:t>out</w:t>
+      </w:r>
+      <w:proofErr w:type="gramEnd"/>
     </w:p>
     <w:tbl>
       <w:tblPr>
@@ -1038,7 +1838,43 @@
                 <w:sz w:val="21"/>
                 <w:szCs w:val="21"/>
               </w:rPr>
-              <w:t>Displays Confirmation pop-up : "Do you wish to sign out? " with Yes and No options</w:t>
+              <w:t>Displays Confirmation pop-</w:t>
+            </w:r>
+            <w:proofErr w:type="gramStart"/>
+            <w:r>
+              <w:rPr>
+                <w:color w:val="172B4D"/>
+                <w:sz w:val="21"/>
+                <w:szCs w:val="21"/>
+              </w:rPr>
+              <w:t>up :</w:t>
+            </w:r>
+            <w:proofErr w:type="gramEnd"/>
+            <w:r>
+              <w:rPr>
+                <w:color w:val="172B4D"/>
+                <w:sz w:val="21"/>
+                <w:szCs w:val="21"/>
+              </w:rPr>
+              <w:t xml:space="preserve"> "Do you wish to sign out? " </w:t>
+            </w:r>
+            <w:proofErr w:type="gramStart"/>
+            <w:r>
+              <w:rPr>
+                <w:color w:val="172B4D"/>
+                <w:sz w:val="21"/>
+                <w:szCs w:val="21"/>
+              </w:rPr>
+              <w:t>with</w:t>
+            </w:r>
+            <w:proofErr w:type="gramEnd"/>
+            <w:r>
+              <w:rPr>
+                <w:color w:val="172B4D"/>
+                <w:sz w:val="21"/>
+                <w:szCs w:val="21"/>
+              </w:rPr>
+              <w:t xml:space="preserve"> Yes and No options</w:t>
             </w:r>
           </w:p>
         </w:tc>
@@ -1215,8 +2051,18 @@
                 <w:sz w:val="21"/>
                 <w:szCs w:val="21"/>
               </w:rPr>
-              <w:t>show 20 records/page</w:t>
-            </w:r>
+              <w:t>show 20 records/</w:t>
+            </w:r>
+            <w:proofErr w:type="gramStart"/>
+            <w:r>
+              <w:rPr>
+                <w:color w:val="172B4D"/>
+                <w:sz w:val="21"/>
+                <w:szCs w:val="21"/>
+              </w:rPr>
+              <w:t>page</w:t>
+            </w:r>
+            <w:proofErr w:type="gramEnd"/>
           </w:p>
           <w:p>
             <w:pPr>
@@ -1259,7 +2105,25 @@
                 <w:sz w:val="21"/>
                 <w:szCs w:val="21"/>
               </w:rPr>
-              <w:t xml:space="preserve">disable previous button when selecting 1st page </w:t>
+              <w:t xml:space="preserve">disable previous button when selecting 1st </w:t>
+            </w:r>
+            <w:proofErr w:type="gramStart"/>
+            <w:r>
+              <w:rPr>
+                <w:color w:val="172B4D"/>
+                <w:sz w:val="21"/>
+                <w:szCs w:val="21"/>
+              </w:rPr>
+              <w:t>page</w:t>
+            </w:r>
+            <w:proofErr w:type="gramEnd"/>
+            <w:r>
+              <w:rPr>
+                <w:color w:val="172B4D"/>
+                <w:sz w:val="21"/>
+                <w:szCs w:val="21"/>
+              </w:rPr>
+              <w:t xml:space="preserve"> </w:t>
             </w:r>
           </w:p>
           <w:p>
@@ -1710,14 +2574,32 @@
               </w:rPr>
               <w:t>-validation rules in the linked file .</w:t>
             </w:r>
-            <w:hyperlink r:id="rId8">
+            <w:hyperlink r:id="rId14">
               <w:r>
                 <w:rPr>
                   <w:rStyle w:val="Hyperlink"/>
                   <w:sz w:val="21"/>
                   <w:szCs w:val="21"/>
                 </w:rPr>
-                <w:t>221104_Form and Field Validation_HRM System.docx</w:t>
+                <w:t xml:space="preserve">221104_Form and Field </w:t>
+              </w:r>
+              <w:proofErr w:type="spellStart"/>
+              <w:r>
+                <w:rPr>
+                  <w:rStyle w:val="Hyperlink"/>
+                  <w:sz w:val="21"/>
+                  <w:szCs w:val="21"/>
+                </w:rPr>
+                <w:t>Validation_HRM</w:t>
+              </w:r>
+              <w:proofErr w:type="spellEnd"/>
+              <w:r>
+                <w:rPr>
+                  <w:rStyle w:val="Hyperlink"/>
+                  <w:sz w:val="21"/>
+                  <w:szCs w:val="21"/>
+                </w:rPr>
+                <w:t xml:space="preserve"> System.docx</w:t>
               </w:r>
             </w:hyperlink>
           </w:p>
@@ -2000,8 +2882,18 @@
                 <w:sz w:val="21"/>
                 <w:szCs w:val="21"/>
               </w:rPr>
-              <w:t>Employee Type as below, may add more type later</w:t>
-            </w:r>
+              <w:t xml:space="preserve">Employee Type as below, may add more type </w:t>
+            </w:r>
+            <w:proofErr w:type="gramStart"/>
+            <w:r>
+              <w:rPr>
+                <w:color w:val="172B4D"/>
+                <w:sz w:val="21"/>
+                <w:szCs w:val="21"/>
+              </w:rPr>
+              <w:t>later</w:t>
+            </w:r>
+            <w:proofErr w:type="gramEnd"/>
           </w:p>
           <w:p>
             <w:pPr>
@@ -2066,8 +2958,18 @@
                 <w:sz w:val="21"/>
                 <w:szCs w:val="21"/>
               </w:rPr>
-              <w:t>Contract worker - "C"</w:t>
-            </w:r>
+              <w:t>Contract worker - "</w:t>
+            </w:r>
+            <w:proofErr w:type="gramStart"/>
+            <w:r>
+              <w:rPr>
+                <w:color w:val="172B4D"/>
+                <w:sz w:val="21"/>
+                <w:szCs w:val="21"/>
+              </w:rPr>
+              <w:t>C"</w:t>
+            </w:r>
+            <w:proofErr w:type="gramEnd"/>
           </w:p>
           <w:p>
             <w:pPr>
@@ -2322,7 +3224,25 @@
                 <w:sz w:val="21"/>
                 <w:szCs w:val="21"/>
               </w:rPr>
-              <w:t xml:space="preserve"> (checkbox): if selected, displays “Yes” in the listing and paid OT salary to that employee in Payroll </w:t>
+              <w:t xml:space="preserve"> (checkbox): if selected, displays “Yes” in the listing and paid OT salary to that employee in </w:t>
+            </w:r>
+            <w:proofErr w:type="gramStart"/>
+            <w:r>
+              <w:rPr>
+                <w:color w:val="172B4D"/>
+                <w:sz w:val="21"/>
+                <w:szCs w:val="21"/>
+              </w:rPr>
+              <w:t>Payroll</w:t>
+            </w:r>
+            <w:proofErr w:type="gramEnd"/>
+            <w:r>
+              <w:rPr>
+                <w:color w:val="172B4D"/>
+                <w:sz w:val="21"/>
+                <w:szCs w:val="21"/>
+              </w:rPr>
+              <w:t xml:space="preserve"> </w:t>
             </w:r>
           </w:p>
           <w:p>
@@ -2461,8 +3381,18 @@
                 <w:sz w:val="21"/>
                 <w:szCs w:val="21"/>
               </w:rPr>
-              <w:t>Basic Salary: the basic salary used to calculate Actual salary of employee</w:t>
-            </w:r>
+              <w:t xml:space="preserve">Basic Salary: the basic salary used to calculate Actual salary of </w:t>
+            </w:r>
+            <w:proofErr w:type="gramStart"/>
+            <w:r>
+              <w:rPr>
+                <w:color w:val="172B4D"/>
+                <w:sz w:val="21"/>
+                <w:szCs w:val="21"/>
+              </w:rPr>
+              <w:t>employee</w:t>
+            </w:r>
+            <w:proofErr w:type="gramEnd"/>
           </w:p>
           <w:p>
             <w:pPr>
@@ -2483,7 +3413,25 @@
                 <w:sz w:val="21"/>
                 <w:szCs w:val="21"/>
               </w:rPr>
-              <w:t>Basic Salary (Audit) : the basic salary used to calculate &lt;Audit salary&gt; of employee</w:t>
+              <w:t>Basic Salary (Audit</w:t>
+            </w:r>
+            <w:proofErr w:type="gramStart"/>
+            <w:r>
+              <w:rPr>
+                <w:color w:val="172B4D"/>
+                <w:sz w:val="21"/>
+                <w:szCs w:val="21"/>
+              </w:rPr>
+              <w:t>) :</w:t>
+            </w:r>
+            <w:proofErr w:type="gramEnd"/>
+            <w:r>
+              <w:rPr>
+                <w:color w:val="172B4D"/>
+                <w:sz w:val="21"/>
+                <w:szCs w:val="21"/>
+              </w:rPr>
+              <w:t xml:space="preserve"> the basic salary used to calculate &lt;Audit salary&gt; of employee</w:t>
             </w:r>
           </w:p>
           <w:p>
@@ -2671,7 +3619,25 @@
                 <w:sz w:val="21"/>
                 <w:szCs w:val="21"/>
               </w:rPr>
-              <w:t>: Click “Add Benefit” to add another benefit (which was not selected in Grade). Click “Delete” button to delete benefit , without pop-up confirmation needed.</w:t>
+              <w:t xml:space="preserve">: Click “Add Benefit” to add another benefit (which was not selected in Grade). Click “Delete” button to delete </w:t>
+            </w:r>
+            <w:proofErr w:type="gramStart"/>
+            <w:r>
+              <w:rPr>
+                <w:color w:val="172B4D"/>
+                <w:sz w:val="21"/>
+                <w:szCs w:val="21"/>
+              </w:rPr>
+              <w:t>benefit ,</w:t>
+            </w:r>
+            <w:proofErr w:type="gramEnd"/>
+            <w:r>
+              <w:rPr>
+                <w:color w:val="172B4D"/>
+                <w:sz w:val="21"/>
+                <w:szCs w:val="21"/>
+              </w:rPr>
+              <w:t xml:space="preserve"> without pop-up confirmation needed.</w:t>
             </w:r>
           </w:p>
           <w:p>
@@ -2703,7 +3669,25 @@
                 <w:sz w:val="21"/>
                 <w:szCs w:val="21"/>
               </w:rPr>
-              <w:t xml:space="preserve"> to save notes and displays to all user role whenever access. </w:t>
+              <w:t xml:space="preserve"> to save notes and </w:t>
+            </w:r>
+            <w:proofErr w:type="gramStart"/>
+            <w:r>
+              <w:rPr>
+                <w:color w:val="172B4D"/>
+                <w:sz w:val="21"/>
+                <w:szCs w:val="21"/>
+              </w:rPr>
+              <w:t>displays</w:t>
+            </w:r>
+            <w:proofErr w:type="gramEnd"/>
+            <w:r>
+              <w:rPr>
+                <w:color w:val="172B4D"/>
+                <w:sz w:val="21"/>
+                <w:szCs w:val="21"/>
+              </w:rPr>
+              <w:t xml:space="preserve"> to all user role whenever access. </w:t>
             </w:r>
           </w:p>
           <w:p>
@@ -2735,7 +3719,25 @@
                 <w:sz w:val="21"/>
                 <w:szCs w:val="21"/>
               </w:rPr>
-              <w:t xml:space="preserve"> Maximum 10 files, allow jpg, png, pdf. When reach to 10 files → disable “Upload” button. </w:t>
+              <w:t xml:space="preserve"> Maximum 10 files, allow jpg, </w:t>
+            </w:r>
+            <w:proofErr w:type="spellStart"/>
+            <w:r>
+              <w:rPr>
+                <w:color w:val="172B4D"/>
+                <w:sz w:val="21"/>
+                <w:szCs w:val="21"/>
+              </w:rPr>
+              <w:t>png</w:t>
+            </w:r>
+            <w:proofErr w:type="spellEnd"/>
+            <w:r>
+              <w:rPr>
+                <w:color w:val="172B4D"/>
+                <w:sz w:val="21"/>
+                <w:szCs w:val="21"/>
+              </w:rPr>
+              <w:t xml:space="preserve">, pdf. When reach to 10 files → disable “Upload” button. </w:t>
             </w:r>
           </w:p>
           <w:p>
@@ -2788,7 +3790,61 @@
                 <w:sz w:val="21"/>
                 <w:szCs w:val="21"/>
               </w:rPr>
-              <w:t>Example, Alex is a Head of Merchandising Team, also he has rights to access system (user name: alex@merchant). then In Alex's Employee record, the user account should select "alex@merchant")</w:t>
+              <w:t>Example, Alex is a Head of Merchandising Team, also he has rights to access system (</w:t>
+            </w:r>
+            <w:proofErr w:type="gramStart"/>
+            <w:r>
+              <w:rPr>
+                <w:color w:val="172B4D"/>
+                <w:sz w:val="21"/>
+                <w:szCs w:val="21"/>
+              </w:rPr>
+              <w:t>user name</w:t>
+            </w:r>
+            <w:proofErr w:type="gramEnd"/>
+            <w:r>
+              <w:rPr>
+                <w:color w:val="172B4D"/>
+                <w:sz w:val="21"/>
+                <w:szCs w:val="21"/>
+              </w:rPr>
+              <w:t xml:space="preserve">: </w:t>
+            </w:r>
+            <w:proofErr w:type="spellStart"/>
+            <w:r>
+              <w:rPr>
+                <w:color w:val="172B4D"/>
+                <w:sz w:val="21"/>
+                <w:szCs w:val="21"/>
+              </w:rPr>
+              <w:t>alex@merchant</w:t>
+            </w:r>
+            <w:proofErr w:type="spellEnd"/>
+            <w:r>
+              <w:rPr>
+                <w:color w:val="172B4D"/>
+                <w:sz w:val="21"/>
+                <w:szCs w:val="21"/>
+              </w:rPr>
+              <w:t>). then In Alex's Employee record, the user account should select "</w:t>
+            </w:r>
+            <w:proofErr w:type="spellStart"/>
+            <w:r>
+              <w:rPr>
+                <w:color w:val="172B4D"/>
+                <w:sz w:val="21"/>
+                <w:szCs w:val="21"/>
+              </w:rPr>
+              <w:t>alex@merchant</w:t>
+            </w:r>
+            <w:proofErr w:type="spellEnd"/>
+            <w:r>
+              <w:rPr>
+                <w:color w:val="172B4D"/>
+                <w:sz w:val="21"/>
+                <w:szCs w:val="21"/>
+              </w:rPr>
+              <w:t>")</w:t>
             </w:r>
           </w:p>
           <w:p>
@@ -2897,32 +3953,52 @@
                 <w:sz w:val="21"/>
                 <w:szCs w:val="21"/>
               </w:rPr>
-              <w:t>if there are - any field that are not filled correctly, that corresponding tab color change to bold red as demonstrated in the Figma</w:t>
-            </w:r>
-          </w:p>
-          <w:p>
-            <w:pPr>
-              <w:rPr>
-                <w:sz w:val="21"/>
-                <w:szCs w:val="21"/>
-              </w:rPr>
-            </w:pPr>
-          </w:p>
-          <w:p>
-            <w:pPr>
-              <w:rPr>
-                <w:sz w:val="21"/>
-                <w:szCs w:val="21"/>
-              </w:rPr>
-            </w:pPr>
-            <w:r>
-              <w:rPr>
-                <w:color w:val="172B4D"/>
-                <w:sz w:val="21"/>
-                <w:szCs w:val="21"/>
-              </w:rPr>
-              <w:t>Displays toast message: "Record added" as demonstrated UI</w:t>
-            </w:r>
+              <w:t xml:space="preserve">if there are - any field that are not filled correctly, that corresponding tab color change to bold red as demonstrated in the </w:t>
+            </w:r>
+            <w:proofErr w:type="gramStart"/>
+            <w:r>
+              <w:rPr>
+                <w:color w:val="172B4D"/>
+                <w:sz w:val="21"/>
+                <w:szCs w:val="21"/>
+              </w:rPr>
+              <w:t>Figma</w:t>
+            </w:r>
+            <w:proofErr w:type="gramEnd"/>
+          </w:p>
+          <w:p>
+            <w:pPr>
+              <w:rPr>
+                <w:sz w:val="21"/>
+                <w:szCs w:val="21"/>
+              </w:rPr>
+            </w:pPr>
+          </w:p>
+          <w:p>
+            <w:pPr>
+              <w:rPr>
+                <w:sz w:val="21"/>
+                <w:szCs w:val="21"/>
+              </w:rPr>
+            </w:pPr>
+            <w:r>
+              <w:rPr>
+                <w:color w:val="172B4D"/>
+                <w:sz w:val="21"/>
+                <w:szCs w:val="21"/>
+              </w:rPr>
+              <w:t xml:space="preserve">Displays toast message: "Record added" as demonstrated </w:t>
+            </w:r>
+            <w:proofErr w:type="gramStart"/>
+            <w:r>
+              <w:rPr>
+                <w:color w:val="172B4D"/>
+                <w:sz w:val="21"/>
+                <w:szCs w:val="21"/>
+              </w:rPr>
+              <w:t>UI</w:t>
+            </w:r>
+            <w:proofErr w:type="gramEnd"/>
           </w:p>
           <w:p>
             <w:pPr>
@@ -2984,7 +4060,16 @@
                 <w:sz w:val="21"/>
                 <w:szCs w:val="21"/>
               </w:rPr>
-              <w:t xml:space="preserve">Edit Employee </w:t>
+              <w:t xml:space="preserve">Edit </w:t>
+            </w:r>
+            <w:proofErr w:type="gramStart"/>
+            <w:r>
+              <w:rPr>
+                <w:color w:val="172B4D"/>
+                <w:sz w:val="21"/>
+                <w:szCs w:val="21"/>
+              </w:rPr>
+              <w:t xml:space="preserve">Employee </w:t>
             </w:r>
             <w:r>
               <w:rPr>
@@ -3002,6 +4087,7 @@
               </w:rPr>
               <w:t>Record</w:t>
             </w:r>
+            <w:proofErr w:type="gramEnd"/>
           </w:p>
         </w:tc>
         <w:tc>
@@ -3076,8 +4162,18 @@
                 <w:sz w:val="21"/>
                 <w:szCs w:val="21"/>
               </w:rPr>
-              <w:t>Edit any field except for read-only NIK</w:t>
-            </w:r>
+              <w:t xml:space="preserve">Edit any field except for read-only </w:t>
+            </w:r>
+            <w:proofErr w:type="gramStart"/>
+            <w:r>
+              <w:rPr>
+                <w:color w:val="172B4D"/>
+                <w:sz w:val="21"/>
+                <w:szCs w:val="21"/>
+              </w:rPr>
+              <w:t>NIK</w:t>
+            </w:r>
+            <w:proofErr w:type="gramEnd"/>
           </w:p>
           <w:p>
             <w:pPr>
@@ -3098,8 +4194,18 @@
                 <w:sz w:val="21"/>
                 <w:szCs w:val="21"/>
               </w:rPr>
-              <w:t>must check validation as attached file</w:t>
-            </w:r>
+              <w:t xml:space="preserve">must check validation as attached </w:t>
+            </w:r>
+            <w:proofErr w:type="gramStart"/>
+            <w:r>
+              <w:rPr>
+                <w:color w:val="172B4D"/>
+                <w:sz w:val="21"/>
+                <w:szCs w:val="21"/>
+              </w:rPr>
+              <w:t>file</w:t>
+            </w:r>
+            <w:proofErr w:type="gramEnd"/>
           </w:p>
           <w:p>
             <w:pPr>
@@ -3320,8 +4426,13 @@
           </w:tcPr>
           <w:p>
             <w:r>
-              <w:t>Select /Unselect records</w:t>
-            </w:r>
+              <w:t xml:space="preserve">Select /Unselect </w:t>
+            </w:r>
+            <w:proofErr w:type="gramStart"/>
+            <w:r>
+              <w:t>records</w:t>
+            </w:r>
+            <w:proofErr w:type="gramEnd"/>
           </w:p>
           <w:p>
             <w:pPr>
@@ -3332,8 +4443,13 @@
               </w:numPr>
             </w:pPr>
             <w:r>
-              <w:t>"Select all" checkbox to select all records in the CURRENT page</w:t>
-            </w:r>
+              <w:t xml:space="preserve">"Select all" checkbox to select all records in the CURRENT </w:t>
+            </w:r>
+            <w:proofErr w:type="gramStart"/>
+            <w:r>
+              <w:t>page</w:t>
+            </w:r>
+            <w:proofErr w:type="gramEnd"/>
           </w:p>
           <w:p>
             <w:pPr>
@@ -3344,7 +4460,15 @@
               </w:numPr>
             </w:pPr>
             <w:r>
-              <w:t>Manual select (Mutilple select)</w:t>
+              <w:t>Manual select (</w:t>
+            </w:r>
+            <w:proofErr w:type="spellStart"/>
+            <w:r>
+              <w:t>Mutilple</w:t>
+            </w:r>
+            <w:proofErr w:type="spellEnd"/>
+            <w:r>
+              <w:t xml:space="preserve"> select)</w:t>
             </w:r>
           </w:p>
         </w:tc>
@@ -3396,7 +4520,23 @@
           </w:tcPr>
           <w:p>
             <w:r>
-              <w:t>Displays Confirmation pop-up : "Are you sure you want to delete? " with Yes and No options</w:t>
+              <w:t>Displays Confirmation pop-</w:t>
+            </w:r>
+            <w:proofErr w:type="gramStart"/>
+            <w:r>
+              <w:t>up :</w:t>
+            </w:r>
+            <w:proofErr w:type="gramEnd"/>
+            <w:r>
+              <w:t xml:space="preserve"> "Are you sure you want to delete? " </w:t>
+            </w:r>
+            <w:proofErr w:type="gramStart"/>
+            <w:r>
+              <w:t>with</w:t>
+            </w:r>
+            <w:proofErr w:type="gramEnd"/>
+            <w:r>
+              <w:t xml:space="preserve"> Yes and No options</w:t>
             </w:r>
           </w:p>
         </w:tc>
@@ -3544,7 +4684,25 @@
                 <w:sz w:val="21"/>
                 <w:szCs w:val="21"/>
               </w:rPr>
-              <w:t>Allow to search by : Name, Department, NIK</w:t>
+              <w:t xml:space="preserve">Allow to search </w:t>
+            </w:r>
+            <w:proofErr w:type="gramStart"/>
+            <w:r>
+              <w:rPr>
+                <w:color w:val="172B4D"/>
+                <w:sz w:val="21"/>
+                <w:szCs w:val="21"/>
+              </w:rPr>
+              <w:t>by :</w:t>
+            </w:r>
+            <w:proofErr w:type="gramEnd"/>
+            <w:r>
+              <w:rPr>
+                <w:color w:val="172B4D"/>
+                <w:sz w:val="21"/>
+                <w:szCs w:val="21"/>
+              </w:rPr>
+              <w:t xml:space="preserve"> Name, Department, NIK</w:t>
             </w:r>
           </w:p>
         </w:tc>
@@ -9144,7 +10302,7 @@
                     <pic:cNvPicPr/>
                   </pic:nvPicPr>
                   <pic:blipFill>
-                    <a:blip r:embed="rId9">
+                    <a:blip r:embed="rId15">
                       <a:extLst>
                         <a:ext uri="{28A0092B-C50C-407E-A947-70E740481C1C}">
                           <a14:useLocalDpi xmlns:a14="http://schemas.microsoft.com/office/drawing/2010/main" val="0"/>
@@ -9568,8 +10726,18 @@
                 <w:sz w:val="20"/>
                 <w:szCs w:val="20"/>
               </w:rPr>
-              <w:t>Text feld</w:t>
-            </w:r>
+              <w:t xml:space="preserve">Text </w:t>
+            </w:r>
+            <w:proofErr w:type="spellStart"/>
+            <w:r>
+              <w:rPr>
+                <w:rFonts w:ascii="Calibri" w:eastAsia="Calibri" w:hAnsi="Calibri" w:cs="Calibri"/>
+                <w:sz w:val="20"/>
+                <w:szCs w:val="20"/>
+              </w:rPr>
+              <w:t>feld</w:t>
+            </w:r>
+            <w:proofErr w:type="spellEnd"/>
           </w:p>
         </w:tc>
         <w:tc>
@@ -9636,7 +10804,7 @@
 </file>
 
 <file path=word/numbering.xml><?xml version="1.0" encoding="utf-8"?>
-<w:numbering xmlns:wpc="http://schemas.microsoft.com/office/word/2010/wordprocessingCanvas" xmlns:cx="http://schemas.microsoft.com/office/drawing/2014/chartex" xmlns:cx1="http://schemas.microsoft.com/office/drawing/2015/9/8/chartex" xmlns:cx2="http://schemas.microsoft.com/office/drawing/2015/10/21/chartex" xmlns:cx3="http://schemas.microsoft.com/office/drawing/2016/5/9/chartex" xmlns:cx4="http://schemas.microsoft.com/office/drawing/2016/5/10/chartex" xmlns:cx5="http://schemas.microsoft.com/office/drawing/2016/5/11/chartex" xmlns:cx6="http://schemas.microsoft.com/office/drawing/2016/5/12/chartex" xmlns:cx7="http://schemas.microsoft.com/office/drawing/2016/5/13/chartex" xmlns:cx8="http://schemas.microsoft.com/office/drawing/2016/5/14/chartex" xmlns:mc="http://schemas.openxmlformats.org/markup-compatibility/2006" xmlns:aink="http://schemas.microsoft.com/office/drawing/2016/ink" xmlns:am3d="http://schemas.microsoft.com/office/drawing/2017/model3d" xmlns:o="urn:schemas-microsoft-com:office:office" xmlns:oel="http://schemas.microsoft.com/office/2019/extlst" xmlns:r="http://schemas.openxmlformats.org/officeDocument/2006/relationships" xmlns:m="http://schemas.openxmlformats.org/officeDocument/2006/math" xmlns:v="urn:schemas-microsoft-com:vml" xmlns:wp14="http://schemas.microsoft.com/office/word/2010/wordprocessingDrawing" xmlns:wp="http://schemas.openxmlformats.org/drawingml/2006/wordprocessingDrawing" xmlns:w10="urn:schemas-microsoft-com:office:word" xmlns:w="http://schemas.openxmlformats.org/wordprocessingml/2006/main" xmlns:w14="http://schemas.microsoft.com/office/word/2010/wordml" xmlns:w15="http://schemas.microsoft.com/office/word/2012/wordml" xmlns:w16cex="http://schemas.microsoft.com/office/word/2018/wordml/cex" xmlns:w16cid="http://schemas.microsoft.com/office/word/2016/wordml/cid" xmlns:w16="http://schemas.microsoft.com/office/word/2018/wordml" xmlns:w16sdtdh="http://schemas.microsoft.com/office/word/2020/wordml/sdtdatahash" xmlns:w16se="http://schemas.microsoft.com/office/word/2015/wordml/symex" xmlns:wpg="http://schemas.microsoft.com/office/word/2010/wordprocessingGroup" xmlns:wpi="http://schemas.microsoft.com/office/word/2010/wordprocessingInk" xmlns:wne="http://schemas.microsoft.com/office/word/2006/wordml" xmlns:wps="http://schemas.microsoft.com/office/word/2010/wordprocessingShape" mc:Ignorable="w14 w15 w16se w16cid w16 w16cex w16sdtdh wp14">
+<w:numbering xmlns:wpc="http://schemas.microsoft.com/office/word/2010/wordprocessingCanvas" xmlns:cx="http://schemas.microsoft.com/office/drawing/2014/chartex" xmlns:cx1="http://schemas.microsoft.com/office/drawing/2015/9/8/chartex" xmlns:cx2="http://schemas.microsoft.com/office/drawing/2015/10/21/chartex" xmlns:cx3="http://schemas.microsoft.com/office/drawing/2016/5/9/chartex" xmlns:cx4="http://schemas.microsoft.com/office/drawing/2016/5/10/chartex" xmlns:cx5="http://schemas.microsoft.com/office/drawing/2016/5/11/chartex" xmlns:cx6="http://schemas.microsoft.com/office/drawing/2016/5/12/chartex" xmlns:cx7="http://schemas.microsoft.com/office/drawing/2016/5/13/chartex" xmlns:cx8="http://schemas.microsoft.com/office/drawing/2016/5/14/chartex" xmlns:mc="http://schemas.openxmlformats.org/markup-compatibility/2006" xmlns:aink="http://schemas.microsoft.com/office/drawing/2016/ink" xmlns:am3d="http://schemas.microsoft.com/office/drawing/2017/model3d" xmlns:o="urn:schemas-microsoft-com:office:office" xmlns:oel="http://schemas.microsoft.com/office/2019/extlst" xmlns:r="http://schemas.openxmlformats.org/officeDocument/2006/relationships" xmlns:m="http://schemas.openxmlformats.org/officeDocument/2006/math" xmlns:v="urn:schemas-microsoft-com:vml" xmlns:wp14="http://schemas.microsoft.com/office/word/2010/wordprocessingDrawing" xmlns:wp="http://schemas.openxmlformats.org/drawingml/2006/wordprocessingDrawing" xmlns:w10="urn:schemas-microsoft-com:office:word" xmlns:w="http://schemas.openxmlformats.org/wordprocessingml/2006/main" xmlns:w14="http://schemas.microsoft.com/office/word/2010/wordml" xmlns:w15="http://schemas.microsoft.com/office/word/2012/wordml" xmlns:w16cex="http://schemas.microsoft.com/office/word/2018/wordml/cex" xmlns:w16cid="http://schemas.microsoft.com/office/word/2016/wordml/cid" xmlns:w16="http://schemas.microsoft.com/office/word/2018/wordml" xmlns:w16du="http://schemas.microsoft.com/office/word/2023/wordml/word16du" xmlns:w16sdtdh="http://schemas.microsoft.com/office/word/2020/wordml/sdtdatahash" xmlns:w16se="http://schemas.microsoft.com/office/word/2015/wordml/symex" xmlns:wpg="http://schemas.microsoft.com/office/word/2010/wordprocessingGroup" xmlns:wpi="http://schemas.microsoft.com/office/word/2010/wordprocessingInk" xmlns:wne="http://schemas.microsoft.com/office/word/2006/wordml" xmlns:wps="http://schemas.microsoft.com/office/word/2010/wordprocessingShape" mc:Ignorable="w14 w15 w16se w16cid w16 w16cex w16sdtdh w16du wp14">
   <w:abstractNum w:abstractNumId="0" w15:restartNumberingAfterBreak="0">
     <w:nsid w:val="090B4068"/>
     <w:multiLevelType w:val="hybridMultilevel"/>
@@ -10036,6 +11204,155 @@
     </w:lvl>
   </w:abstractNum>
   <w:abstractNum w:abstractNumId="4" w15:restartNumberingAfterBreak="0">
+    <w:nsid w:val="76A60DC3"/>
+    <w:multiLevelType w:val="multilevel"/>
+    <w:tmpl w:val="47DE758E"/>
+    <w:lvl w:ilvl="0">
+      <w:start w:val="1"/>
+      <w:numFmt w:val="bullet"/>
+      <w:lvlText w:val=""/>
+      <w:lvlJc w:val="left"/>
+      <w:pPr>
+        <w:tabs>
+          <w:tab w:val="num" w:pos="720"/>
+        </w:tabs>
+        <w:ind w:left="720" w:hanging="360"/>
+      </w:pPr>
+      <w:rPr>
+        <w:rFonts w:ascii="Symbol" w:hAnsi="Symbol" w:hint="default"/>
+        <w:sz w:val="20"/>
+      </w:rPr>
+    </w:lvl>
+    <w:lvl w:ilvl="1" w:tentative="1">
+      <w:start w:val="1"/>
+      <w:numFmt w:val="bullet"/>
+      <w:lvlText w:val="o"/>
+      <w:lvlJc w:val="left"/>
+      <w:pPr>
+        <w:tabs>
+          <w:tab w:val="num" w:pos="1440"/>
+        </w:tabs>
+        <w:ind w:left="1440" w:hanging="360"/>
+      </w:pPr>
+      <w:rPr>
+        <w:rFonts w:ascii="Courier New" w:hAnsi="Courier New" w:hint="default"/>
+        <w:sz w:val="20"/>
+      </w:rPr>
+    </w:lvl>
+    <w:lvl w:ilvl="2" w:tentative="1">
+      <w:start w:val="1"/>
+      <w:numFmt w:val="bullet"/>
+      <w:lvlText w:val=""/>
+      <w:lvlJc w:val="left"/>
+      <w:pPr>
+        <w:tabs>
+          <w:tab w:val="num" w:pos="2160"/>
+        </w:tabs>
+        <w:ind w:left="2160" w:hanging="360"/>
+      </w:pPr>
+      <w:rPr>
+        <w:rFonts w:ascii="Wingdings" w:hAnsi="Wingdings" w:hint="default"/>
+        <w:sz w:val="20"/>
+      </w:rPr>
+    </w:lvl>
+    <w:lvl w:ilvl="3" w:tentative="1">
+      <w:start w:val="1"/>
+      <w:numFmt w:val="bullet"/>
+      <w:lvlText w:val=""/>
+      <w:lvlJc w:val="left"/>
+      <w:pPr>
+        <w:tabs>
+          <w:tab w:val="num" w:pos="2880"/>
+        </w:tabs>
+        <w:ind w:left="2880" w:hanging="360"/>
+      </w:pPr>
+      <w:rPr>
+        <w:rFonts w:ascii="Wingdings" w:hAnsi="Wingdings" w:hint="default"/>
+        <w:sz w:val="20"/>
+      </w:rPr>
+    </w:lvl>
+    <w:lvl w:ilvl="4" w:tentative="1">
+      <w:start w:val="1"/>
+      <w:numFmt w:val="bullet"/>
+      <w:lvlText w:val=""/>
+      <w:lvlJc w:val="left"/>
+      <w:pPr>
+        <w:tabs>
+          <w:tab w:val="num" w:pos="3600"/>
+        </w:tabs>
+        <w:ind w:left="3600" w:hanging="360"/>
+      </w:pPr>
+      <w:rPr>
+        <w:rFonts w:ascii="Wingdings" w:hAnsi="Wingdings" w:hint="default"/>
+        <w:sz w:val="20"/>
+      </w:rPr>
+    </w:lvl>
+    <w:lvl w:ilvl="5" w:tentative="1">
+      <w:start w:val="1"/>
+      <w:numFmt w:val="bullet"/>
+      <w:lvlText w:val=""/>
+      <w:lvlJc w:val="left"/>
+      <w:pPr>
+        <w:tabs>
+          <w:tab w:val="num" w:pos="4320"/>
+        </w:tabs>
+        <w:ind w:left="4320" w:hanging="360"/>
+      </w:pPr>
+      <w:rPr>
+        <w:rFonts w:ascii="Wingdings" w:hAnsi="Wingdings" w:hint="default"/>
+        <w:sz w:val="20"/>
+      </w:rPr>
+    </w:lvl>
+    <w:lvl w:ilvl="6" w:tentative="1">
+      <w:start w:val="1"/>
+      <w:numFmt w:val="bullet"/>
+      <w:lvlText w:val=""/>
+      <w:lvlJc w:val="left"/>
+      <w:pPr>
+        <w:tabs>
+          <w:tab w:val="num" w:pos="5040"/>
+        </w:tabs>
+        <w:ind w:left="5040" w:hanging="360"/>
+      </w:pPr>
+      <w:rPr>
+        <w:rFonts w:ascii="Wingdings" w:hAnsi="Wingdings" w:hint="default"/>
+        <w:sz w:val="20"/>
+      </w:rPr>
+    </w:lvl>
+    <w:lvl w:ilvl="7" w:tentative="1">
+      <w:start w:val="1"/>
+      <w:numFmt w:val="bullet"/>
+      <w:lvlText w:val=""/>
+      <w:lvlJc w:val="left"/>
+      <w:pPr>
+        <w:tabs>
+          <w:tab w:val="num" w:pos="5760"/>
+        </w:tabs>
+        <w:ind w:left="5760" w:hanging="360"/>
+      </w:pPr>
+      <w:rPr>
+        <w:rFonts w:ascii="Wingdings" w:hAnsi="Wingdings" w:hint="default"/>
+        <w:sz w:val="20"/>
+      </w:rPr>
+    </w:lvl>
+    <w:lvl w:ilvl="8" w:tentative="1">
+      <w:start w:val="1"/>
+      <w:numFmt w:val="bullet"/>
+      <w:lvlText w:val=""/>
+      <w:lvlJc w:val="left"/>
+      <w:pPr>
+        <w:tabs>
+          <w:tab w:val="num" w:pos="6480"/>
+        </w:tabs>
+        <w:ind w:left="6480" w:hanging="360"/>
+      </w:pPr>
+      <w:rPr>
+        <w:rFonts w:ascii="Wingdings" w:hAnsi="Wingdings" w:hint="default"/>
+        <w:sz w:val="20"/>
+      </w:rPr>
+    </w:lvl>
+  </w:abstractNum>
+  <w:abstractNum w:abstractNumId="5" w15:restartNumberingAfterBreak="0">
     <w:nsid w:val="784F6966"/>
     <w:multiLevelType w:val="hybridMultilevel"/>
     <w:tmpl w:val="F2D8E590"/>
@@ -10148,7 +11465,7 @@
       </w:rPr>
     </w:lvl>
   </w:abstractNum>
-  <w:abstractNum w:abstractNumId="5" w15:restartNumberingAfterBreak="0">
+  <w:abstractNum w:abstractNumId="6" w15:restartNumberingAfterBreak="0">
     <w:nsid w:val="7C38BE27"/>
     <w:multiLevelType w:val="hybridMultilevel"/>
     <w:tmpl w:val="615C6566"/>
@@ -10241,13 +11558,13 @@
     <w:abstractNumId w:val="3"/>
   </w:num>
   <w:num w:numId="2" w16cid:durableId="1963926550">
-    <w:abstractNumId w:val="5"/>
+    <w:abstractNumId w:val="6"/>
   </w:num>
   <w:num w:numId="3" w16cid:durableId="1465850734">
     <w:abstractNumId w:val="0"/>
   </w:num>
   <w:num w:numId="4" w16cid:durableId="1515147154">
-    <w:abstractNumId w:val="4"/>
+    <w:abstractNumId w:val="5"/>
   </w:num>
   <w:num w:numId="5" w16cid:durableId="236287716">
     <w:abstractNumId w:val="1"/>
@@ -10255,11 +11572,14 @@
   <w:num w:numId="6" w16cid:durableId="1419794495">
     <w:abstractNumId w:val="2"/>
   </w:num>
+  <w:num w:numId="7" w16cid:durableId="884176731">
+    <w:abstractNumId w:val="4"/>
+  </w:num>
 </w:numbering>
 </file>
 
 <file path=word/styles.xml><?xml version="1.0" encoding="utf-8"?>
-<w:styles xmlns:mc="http://schemas.openxmlformats.org/markup-compatibility/2006" xmlns:r="http://schemas.openxmlformats.org/officeDocument/2006/relationships" xmlns:w="http://schemas.openxmlformats.org/wordprocessingml/2006/main" xmlns:w14="http://schemas.microsoft.com/office/word/2010/wordml" xmlns:w15="http://schemas.microsoft.com/office/word/2012/wordml" xmlns:w16cex="http://schemas.microsoft.com/office/word/2018/wordml/cex" xmlns:w16cid="http://schemas.microsoft.com/office/word/2016/wordml/cid" xmlns:w16="http://schemas.microsoft.com/office/word/2018/wordml" xmlns:w16sdtdh="http://schemas.microsoft.com/office/word/2020/wordml/sdtdatahash" xmlns:w16se="http://schemas.microsoft.com/office/word/2015/wordml/symex" mc:Ignorable="w14 w15 w16se w16cid w16 w16cex w16sdtdh">
+<w:styles xmlns:mc="http://schemas.openxmlformats.org/markup-compatibility/2006" xmlns:r="http://schemas.openxmlformats.org/officeDocument/2006/relationships" xmlns:w="http://schemas.openxmlformats.org/wordprocessingml/2006/main" xmlns:w14="http://schemas.microsoft.com/office/word/2010/wordml" xmlns:w15="http://schemas.microsoft.com/office/word/2012/wordml" xmlns:w16cex="http://schemas.microsoft.com/office/word/2018/wordml/cex" xmlns:w16cid="http://schemas.microsoft.com/office/word/2016/wordml/cid" xmlns:w16="http://schemas.microsoft.com/office/word/2018/wordml" xmlns:w16du="http://schemas.microsoft.com/office/word/2023/wordml/word16du" xmlns:w16sdtdh="http://schemas.microsoft.com/office/word/2020/wordml/sdtdatahash" xmlns:w16se="http://schemas.microsoft.com/office/word/2015/wordml/symex" mc:Ignorable="w14 w15 w16se w16cid w16 w16cex w16sdtdh w16du">
   <w:docDefaults>
     <w:rPrDefault>
       <w:rPr>
@@ -10793,6 +12113,38 @@
     <w:basedOn w:val="DefaultParagraphFont"/>
     <w:rsid w:val="004334AF"/>
   </w:style>
+  <w:style w:type="paragraph" w:styleId="NormalWeb">
+    <w:name w:val="Normal (Web)"/>
+    <w:basedOn w:val="Normal"/>
+    <w:uiPriority w:val="99"/>
+    <w:semiHidden/>
+    <w:unhideWhenUsed/>
+    <w:rsid w:val="00543017"/>
+    <w:pPr>
+      <w:spacing w:before="100" w:beforeAutospacing="1" w:after="100" w:afterAutospacing="1" w:line="240" w:lineRule="auto"/>
+    </w:pPr>
+    <w:rPr>
+      <w:rFonts w:ascii="Times New Roman" w:eastAsia="Times New Roman" w:hAnsi="Times New Roman" w:cs="Times New Roman"/>
+      <w:sz w:val="24"/>
+      <w:szCs w:val="24"/>
+    </w:rPr>
+  </w:style>
+  <w:style w:type="character" w:customStyle="1" w:styleId="fui-styledtext">
+    <w:name w:val="fui-styledtext"/>
+    <w:basedOn w:val="DefaultParagraphFont"/>
+    <w:rsid w:val="00543017"/>
+  </w:style>
+  <w:style w:type="character" w:styleId="Strong">
+    <w:name w:val="Strong"/>
+    <w:basedOn w:val="DefaultParagraphFont"/>
+    <w:uiPriority w:val="22"/>
+    <w:qFormat/>
+    <w:rsid w:val="00543017"/>
+    <w:rPr>
+      <w:b/>
+      <w:bCs/>
+    </w:rPr>
+  </w:style>
 </w:styles>
 </file>
 
@@ -11058,6 +12410,26 @@
 </file>
 
 <file path=customXml/item1.xml><?xml version="1.0" encoding="utf-8"?>
+<?mso-contentType ?>
+<FormTemplates xmlns="http://schemas.microsoft.com/sharepoint/v3/contenttype/forms">
+  <Display>DocumentLibraryForm</Display>
+  <Edit>DocumentLibraryForm</Edit>
+  <New>DocumentLibraryForm</New>
+</FormTemplates>
+</file>
+
+<file path=customXml/item2.xml><?xml version="1.0" encoding="utf-8"?>
+<p:properties xmlns:p="http://schemas.microsoft.com/office/2006/metadata/properties" xmlns:xsi="http://www.w3.org/2001/XMLSchema-instance" xmlns:pc="http://schemas.microsoft.com/office/infopath/2007/PartnerControls">
+  <documentManagement>
+    <TaxCatchAll xmlns="862c56f4-dc71-48c1-9488-3698fd368ae8" xsi:nil="true"/>
+    <lcf76f155ced4ddcb4097134ff3c332f xmlns="94b113e1-4c62-45bc-9a2f-1a686ebeac7e">
+      <Terms xmlns="http://schemas.microsoft.com/office/infopath/2007/PartnerControls"/>
+    </lcf76f155ced4ddcb4097134ff3c332f>
+  </documentManagement>
+</p:properties>
+</file>
+
+<file path=customXml/item3.xml><?xml version="1.0" encoding="utf-8"?>
 <ct:contentTypeSchema xmlns:ct="http://schemas.microsoft.com/office/2006/metadata/contentType" xmlns:ma="http://schemas.microsoft.com/office/2006/metadata/properties/metaAttributes" ct:_="" ma:_="" ma:contentTypeName="Tài liệu" ma:contentTypeID="0x0101003361117D424BE548A36A66E0D4B49C3E" ma:contentTypeVersion="17" ma:contentTypeDescription="Tạo tài liệu mới." ma:contentTypeScope="" ma:versionID="5caa7116483a37f6088476140a642c8a">
   <xsd:schema xmlns:xsd="http://www.w3.org/2001/XMLSchema" xmlns:xs="http://www.w3.org/2001/XMLSchema" xmlns:p="http://schemas.microsoft.com/office/2006/metadata/properties" xmlns:ns2="862c56f4-dc71-48c1-9488-3698fd368ae8" xmlns:ns3="94b113e1-4c62-45bc-9a2f-1a686ebeac7e" targetNamespace="http://schemas.microsoft.com/office/2006/metadata/properties" ma:root="true" ma:fieldsID="f83bc197c91549f9dea4020d552bc497" ns2:_="" ns3:_="">
     <xsd:import namespace="862c56f4-dc71-48c1-9488-3698fd368ae8"/>
@@ -11306,27 +12678,26 @@
 </ct:contentTypeSchema>
 </file>
 
-<file path=customXml/item2.xml><?xml version="1.0" encoding="utf-8"?>
-<p:properties xmlns:p="http://schemas.microsoft.com/office/2006/metadata/properties" xmlns:xsi="http://www.w3.org/2001/XMLSchema-instance" xmlns:pc="http://schemas.microsoft.com/office/infopath/2007/PartnerControls">
-  <documentManagement>
-    <TaxCatchAll xmlns="862c56f4-dc71-48c1-9488-3698fd368ae8" xsi:nil="true"/>
-    <lcf76f155ced4ddcb4097134ff3c332f xmlns="94b113e1-4c62-45bc-9a2f-1a686ebeac7e">
-      <Terms xmlns="http://schemas.microsoft.com/office/infopath/2007/PartnerControls"/>
-    </lcf76f155ced4ddcb4097134ff3c332f>
-  </documentManagement>
-</p:properties>
+<file path=customXml/itemProps1.xml><?xml version="1.0" encoding="utf-8"?>
+<ds:datastoreItem xmlns:ds="http://schemas.openxmlformats.org/officeDocument/2006/customXml" ds:itemID="{FB7A6239-A301-482A-B168-C398B417B294}">
+  <ds:schemaRefs>
+    <ds:schemaRef ds:uri="http://schemas.microsoft.com/sharepoint/v3/contenttype/forms"/>
+  </ds:schemaRefs>
+</ds:datastoreItem>
 </file>
 
-<file path=customXml/item3.xml><?xml version="1.0" encoding="utf-8"?>
-<?mso-contentType ?>
-<FormTemplates xmlns="http://schemas.microsoft.com/sharepoint/v3/contenttype/forms">
-  <Display>DocumentLibraryForm</Display>
-  <Edit>DocumentLibraryForm</Edit>
-  <New>DocumentLibraryForm</New>
-</FormTemplates>
+<file path=customXml/itemProps2.xml><?xml version="1.0" encoding="utf-8"?>
+<ds:datastoreItem xmlns:ds="http://schemas.openxmlformats.org/officeDocument/2006/customXml" ds:itemID="{6EC34DB7-E17C-4117-8F34-9C3D44369AE3}">
+  <ds:schemaRefs>
+    <ds:schemaRef ds:uri="http://schemas.microsoft.com/office/2006/metadata/properties"/>
+    <ds:schemaRef ds:uri="http://schemas.microsoft.com/office/infopath/2007/PartnerControls"/>
+    <ds:schemaRef ds:uri="862c56f4-dc71-48c1-9488-3698fd368ae8"/>
+    <ds:schemaRef ds:uri="94b113e1-4c62-45bc-9a2f-1a686ebeac7e"/>
+  </ds:schemaRefs>
+</ds:datastoreItem>
 </file>
 
-<file path=customXml/itemProps1.xml><?xml version="1.0" encoding="utf-8"?>
+<file path=customXml/itemProps3.xml><?xml version="1.0" encoding="utf-8"?>
 <ds:datastoreItem xmlns:ds="http://schemas.openxmlformats.org/officeDocument/2006/customXml" ds:itemID="{82C89FF5-A885-4815-8893-9FC89E1E8CE1}">
   <ds:schemaRefs>
     <ds:schemaRef ds:uri="http://schemas.microsoft.com/office/2006/metadata/contentType"/>
@@ -11343,23 +12714,4 @@
     <ds:schemaRef ds:uri="http://schemas.microsoft.com/internal/obd"/>
   </ds:schemaRefs>
 </ds:datastoreItem>
-</file>
-
-<file path=customXml/itemProps2.xml><?xml version="1.0" encoding="utf-8"?>
-<ds:datastoreItem xmlns:ds="http://schemas.openxmlformats.org/officeDocument/2006/customXml" ds:itemID="{6EC34DB7-E17C-4117-8F34-9C3D44369AE3}">
-  <ds:schemaRefs>
-    <ds:schemaRef ds:uri="http://schemas.microsoft.com/office/2006/metadata/properties"/>
-    <ds:schemaRef ds:uri="http://schemas.microsoft.com/office/infopath/2007/PartnerControls"/>
-    <ds:schemaRef ds:uri="862c56f4-dc71-48c1-9488-3698fd368ae8"/>
-    <ds:schemaRef ds:uri="94b113e1-4c62-45bc-9a2f-1a686ebeac7e"/>
-  </ds:schemaRefs>
-</ds:datastoreItem>
-</file>
-
-<file path=customXml/itemProps3.xml><?xml version="1.0" encoding="utf-8"?>
-<ds:datastoreItem xmlns:ds="http://schemas.openxmlformats.org/officeDocument/2006/customXml" ds:itemID="{FB7A6239-A301-482A-B168-C398B417B294}">
-  <ds:schemaRefs>
-    <ds:schemaRef ds:uri="http://schemas.microsoft.com/sharepoint/v3/contenttype/forms"/>
-  </ds:schemaRefs>
-</ds:datastoreItem>
 </file>
</xml_diff>